<commit_message>
Updating consent and recruitment form b/c of IRB feedback
</commit_message>
<xml_diff>
--- a/Study Files/in_person_study_recruitment_text.docx
+++ b/Study Files/in_person_study_recruitment_text.docx
@@ -73,13 +73,8 @@
         </w:numPr>
       </w:pPr>
       <w:r>
-        <w:t xml:space="preserve">You must 18 or older to </w:t>
-      </w:r>
-      <w:proofErr w:type="gramStart"/>
-      <w:r>
-        <w:t>participate</w:t>
-      </w:r>
-      <w:proofErr w:type="gramEnd"/>
+        <w:t>You must 18 or older to participate</w:t>
+      </w:r>
     </w:p>
     <w:p>
       <w:pPr>
@@ -90,13 +85,8 @@
         </w:numPr>
       </w:pPr>
       <w:r>
-        <w:t xml:space="preserve">The study will take approximately 60 </w:t>
-      </w:r>
-      <w:proofErr w:type="gramStart"/>
-      <w:r>
-        <w:t>minutes</w:t>
-      </w:r>
-      <w:proofErr w:type="gramEnd"/>
+        <w:t>The study will take approximately 60 minutes</w:t>
+      </w:r>
     </w:p>
     <w:p>
       <w:pPr>
@@ -107,13 +97,14 @@
         </w:numPr>
       </w:pPr>
       <w:r>
-        <w:t xml:space="preserve"> Compensation is a $10 Amazon Gift Card for your time and </w:t>
-      </w:r>
-      <w:proofErr w:type="gramStart"/>
-      <w:r>
-        <w:t>effort</w:t>
-      </w:r>
-      <w:proofErr w:type="gramEnd"/>
+        <w:t xml:space="preserve"> Compensation is a $1</w:t>
+      </w:r>
+      <w:r>
+        <w:t>2</w:t>
+      </w:r>
+      <w:r>
+        <w:t xml:space="preserve"> Amazon Gift Card for your time and effort</w:t>
+      </w:r>
     </w:p>
     <w:p>
       <w:pPr>
@@ -124,15 +115,7 @@
         </w:numPr>
       </w:pPr>
       <w:r>
-        <w:t xml:space="preserve">The study is </w:t>
-      </w:r>
-      <w:proofErr w:type="gramStart"/>
-      <w:r>
-        <w:t>voluntary</w:t>
-      </w:r>
-      <w:proofErr w:type="gramEnd"/>
-      <w:r>
-        <w:t xml:space="preserve"> </w:t>
+        <w:t xml:space="preserve">The study is voluntary </w:t>
       </w:r>
     </w:p>
     <w:p>
@@ -156,25 +139,12 @@
         <w:t>tion</w:t>
       </w:r>
       <w:r>
-        <w:t xml:space="preserve"> in this study will not impact your grade in any class this study is advertised in, nor will you receive any type of credit for the study other than the compensation mentioned </w:t>
-      </w:r>
-      <w:proofErr w:type="gramStart"/>
-      <w:r>
-        <w:t>above</w:t>
-      </w:r>
-      <w:proofErr w:type="gramEnd"/>
+        <w:t xml:space="preserve"> in this study will not impact your grade in any class this study is advertised in, nor will you receive any type of credit for the study other than the compensation mentioned above</w:t>
+      </w:r>
     </w:p>
     <w:p>
       <w:r>
-        <w:t>If you'd like to participate, please sign up at &lt;</w:t>
-      </w:r>
-      <w:proofErr w:type="spellStart"/>
-      <w:r>
-        <w:t>url</w:t>
-      </w:r>
-      <w:proofErr w:type="spellEnd"/>
-      <w:r>
-        <w:t xml:space="preserve">&gt;. Please do not sign up twice. </w:t>
+        <w:t xml:space="preserve">If you'd like to participate, please sign up at &lt;url&gt;. Please do not sign up twice. </w:t>
       </w:r>
     </w:p>
     <w:p/>

</xml_diff>